<commit_message>
repo cleanup, update outputs
</commit_message>
<xml_diff>
--- a/teamLog:Diagrams/instructorDemo/teamLog.docx
+++ b/teamLog:Diagrams/instructorDemo/teamLog.docx
@@ -287,7 +287,71 @@
                 <w:rFonts w:eastAsia="Arial Unicode MS" w:cs="Arial Unicode MS"/>
                 <w:sz w:val="20"/>
               </w:rPr>
-              <w:t xml:space="preserve">Created classes InvadersGameLogic, InvadersGameController, adjusted InvadersGameGUI, movement logic, documentation, class diagram </w:t>
+              <w:t xml:space="preserve">Created classes </w:t>
+            </w:r>
+            <w:proofErr w:type="spellStart"/>
+            <w:r>
+              <w:rPr>
+                <w:rFonts w:eastAsia="Arial Unicode MS" w:cs="Arial Unicode MS"/>
+                <w:sz w:val="20"/>
+              </w:rPr>
+              <w:t>InvadersGameLogic</w:t>
+            </w:r>
+            <w:proofErr w:type="spellEnd"/>
+            <w:r>
+              <w:rPr>
+                <w:rFonts w:eastAsia="Arial Unicode MS" w:cs="Arial Unicode MS"/>
+                <w:sz w:val="20"/>
+              </w:rPr>
+              <w:t xml:space="preserve">, </w:t>
+            </w:r>
+            <w:proofErr w:type="spellStart"/>
+            <w:r>
+              <w:rPr>
+                <w:rFonts w:eastAsia="Arial Unicode MS" w:cs="Arial Unicode MS"/>
+                <w:sz w:val="20"/>
+              </w:rPr>
+              <w:t>InvadersGameController</w:t>
+            </w:r>
+            <w:proofErr w:type="spellEnd"/>
+            <w:r>
+              <w:rPr>
+                <w:rFonts w:eastAsia="Arial Unicode MS" w:cs="Arial Unicode MS"/>
+                <w:sz w:val="20"/>
+              </w:rPr>
+              <w:t xml:space="preserve">, adjusted </w:t>
+            </w:r>
+            <w:proofErr w:type="spellStart"/>
+            <w:r>
+              <w:rPr>
+                <w:rFonts w:eastAsia="Arial Unicode MS" w:cs="Arial Unicode MS"/>
+                <w:sz w:val="20"/>
+              </w:rPr>
+              <w:t>InvadersGameGUI</w:t>
+            </w:r>
+            <w:proofErr w:type="spellEnd"/>
+            <w:r>
+              <w:rPr>
+                <w:rFonts w:eastAsia="Arial Unicode MS" w:cs="Arial Unicode MS"/>
+                <w:sz w:val="20"/>
+              </w:rPr>
+              <w:t xml:space="preserve">, </w:t>
+            </w:r>
+            <w:r>
+              <w:rPr>
+                <w:rFonts w:eastAsia="Arial Unicode MS" w:cs="Arial Unicode MS"/>
+                <w:sz w:val="20"/>
+              </w:rPr>
+              <w:t xml:space="preserve">fixed </w:t>
+            </w:r>
+            <w:bookmarkStart w:id="0" w:name="_GoBack"/>
+            <w:bookmarkEnd w:id="0"/>
+            <w:r>
+              <w:rPr>
+                <w:rFonts w:eastAsia="Arial Unicode MS" w:cs="Arial Unicode MS"/>
+                <w:sz w:val="20"/>
+              </w:rPr>
+              <w:t>movement logic</w:t>
             </w:r>
           </w:p>
         </w:tc>
@@ -413,7 +477,39 @@
                 <w:rFonts w:eastAsia="Arial Unicode MS" w:cs="Arial Unicode MS"/>
                 <w:sz w:val="20"/>
               </w:rPr>
-              <w:t xml:space="preserve">broke up InvadersGameGUI class into three: controller contains timer and passes keyboard events to logic, logic contains ship/alien/etc objects and processes locations, controller then uses updated locations to pass to GUI class to handle drawing. </w:t>
+              <w:t xml:space="preserve">broke up </w:t>
+            </w:r>
+            <w:proofErr w:type="spellStart"/>
+            <w:r>
+              <w:rPr>
+                <w:rFonts w:eastAsia="Arial Unicode MS" w:cs="Arial Unicode MS"/>
+                <w:sz w:val="20"/>
+              </w:rPr>
+              <w:t>InvadersGameGUI</w:t>
+            </w:r>
+            <w:proofErr w:type="spellEnd"/>
+            <w:r>
+              <w:rPr>
+                <w:rFonts w:eastAsia="Arial Unicode MS" w:cs="Arial Unicode MS"/>
+                <w:sz w:val="20"/>
+              </w:rPr>
+              <w:t xml:space="preserve"> class into three: controller contains timer and passes keyboard events to logic, logic contains ship/alien/</w:t>
+            </w:r>
+            <w:proofErr w:type="spellStart"/>
+            <w:r>
+              <w:rPr>
+                <w:rFonts w:eastAsia="Arial Unicode MS" w:cs="Arial Unicode MS"/>
+                <w:sz w:val="20"/>
+              </w:rPr>
+              <w:t>etc</w:t>
+            </w:r>
+            <w:proofErr w:type="spellEnd"/>
+            <w:r>
+              <w:rPr>
+                <w:rFonts w:eastAsia="Arial Unicode MS" w:cs="Arial Unicode MS"/>
+                <w:sz w:val="20"/>
+              </w:rPr>
+              <w:t xml:space="preserve"> objects and processes locations, controller then uses updated locations to pass to GUI class to handle drawing. </w:t>
             </w:r>
           </w:p>
           <w:p>
@@ -438,16 +534,7 @@
                 <w:rFonts w:eastAsia="Arial Unicode MS" w:cs="Arial Unicode MS"/>
                 <w:sz w:val="20"/>
               </w:rPr>
-              <w:t>Nov 3: fixed movement logic so that it is more aligned with the traditional Space I</w:t>
-            </w:r>
-            <w:bookmarkStart w:id="0" w:name="_GoBack"/>
-            <w:bookmarkEnd w:id="0"/>
-            <w:r>
-              <w:rPr>
-                <w:rFonts w:eastAsia="Arial Unicode MS" w:cs="Arial Unicode MS"/>
-                <w:sz w:val="20"/>
-              </w:rPr>
-              <w:t>nvaders game.</w:t>
+              <w:t>Nov 3: fixed movement logic so that it is more aligned with the traditional Space Invaders game.</w:t>
             </w:r>
           </w:p>
           <w:p>
@@ -687,7 +774,23 @@
                 <w:sz w:val="20"/>
                 <w:szCs w:val="20"/>
               </w:rPr>
-              <w:t xml:space="preserve"> Later integrated with the TimerListener.</w:t>
+              <w:t xml:space="preserve"> Later integrated with the </w:t>
+            </w:r>
+            <w:proofErr w:type="spellStart"/>
+            <w:r>
+              <w:rPr>
+                <w:sz w:val="20"/>
+                <w:szCs w:val="20"/>
+              </w:rPr>
+              <w:t>TimerListener</w:t>
+            </w:r>
+            <w:proofErr w:type="spellEnd"/>
+            <w:r>
+              <w:rPr>
+                <w:sz w:val="20"/>
+                <w:szCs w:val="20"/>
+              </w:rPr>
+              <w:t>.</w:t>
             </w:r>
           </w:p>
           <w:p>
@@ -981,13 +1084,22 @@
                 <w:szCs w:val="20"/>
               </w:rPr>
             </w:pPr>
+            <w:proofErr w:type="spellStart"/>
             <w:r>
               <w:rPr>
                 <w:sz w:val="20"/>
                 <w:szCs w:val="20"/>
               </w:rPr>
               <w:lastRenderedPageBreak/>
-              <w:t>Simratdeep Virk</w:t>
+              <w:t>Simratdeep</w:t>
+            </w:r>
+            <w:proofErr w:type="spellEnd"/>
+            <w:r>
+              <w:rPr>
+                <w:sz w:val="20"/>
+                <w:szCs w:val="20"/>
+              </w:rPr>
+              <w:t xml:space="preserve"> Virk</w:t>
             </w:r>
           </w:p>
         </w:tc>
@@ -1017,8 +1129,17 @@
                 <w:sz w:val="20"/>
                 <w:szCs w:val="20"/>
               </w:rPr>
-              <w:t>Bug fixed in InvadersGame</w:t>
-            </w:r>
+              <w:t xml:space="preserve">Bug fixed in </w:t>
+            </w:r>
+            <w:proofErr w:type="spellStart"/>
+            <w:r>
+              <w:rPr>
+                <w:sz w:val="20"/>
+                <w:szCs w:val="20"/>
+              </w:rPr>
+              <w:t>InvadersGame</w:t>
+            </w:r>
+            <w:proofErr w:type="spellEnd"/>
           </w:p>
           <w:p>
             <w:pPr>
@@ -1095,7 +1216,23 @@
                 <w:sz w:val="20"/>
                 <w:szCs w:val="20"/>
               </w:rPr>
-              <w:t>Implemented playerShip in GUI</w:t>
+              <w:t xml:space="preserve">Implemented </w:t>
+            </w:r>
+            <w:proofErr w:type="spellStart"/>
+            <w:r>
+              <w:rPr>
+                <w:sz w:val="20"/>
+                <w:szCs w:val="20"/>
+              </w:rPr>
+              <w:t>playerShip</w:t>
+            </w:r>
+            <w:proofErr w:type="spellEnd"/>
+            <w:r>
+              <w:rPr>
+                <w:sz w:val="20"/>
+                <w:szCs w:val="20"/>
+              </w:rPr>
+              <w:t xml:space="preserve"> in GUI</w:t>
             </w:r>
           </w:p>
           <w:p>
@@ -1268,6 +1405,7 @@
                 <w:szCs w:val="20"/>
               </w:rPr>
             </w:pPr>
+            <w:proofErr w:type="gramStart"/>
             <w:r>
               <w:rPr>
                 <w:sz w:val="20"/>
@@ -1275,6 +1413,7 @@
               </w:rPr>
               <w:t>5  hours</w:t>
             </w:r>
+            <w:proofErr w:type="gramEnd"/>
           </w:p>
           <w:p>
             <w:pPr>
@@ -1422,31 +1561,56 @@
                 <w:sz w:val="20"/>
                 <w:szCs w:val="20"/>
               </w:rPr>
-              <w:t xml:space="preserve">Modified the playerShip method to work with GUI, added a timer, update, run method </w:t>
-            </w:r>
-          </w:p>
-          <w:p>
-            <w:pPr>
-              <w:rPr>
-                <w:sz w:val="20"/>
-                <w:szCs w:val="20"/>
-              </w:rPr>
-            </w:pPr>
-          </w:p>
-          <w:p>
-            <w:pPr>
-              <w:rPr>
-                <w:sz w:val="20"/>
-                <w:szCs w:val="20"/>
-              </w:rPr>
-            </w:pPr>
-            <w:r>
-              <w:rPr>
-                <w:sz w:val="20"/>
-                <w:szCs w:val="20"/>
-              </w:rPr>
-              <w:t>Documented all classes except InvadersGame</w:t>
-            </w:r>
+              <w:t xml:space="preserve">Modified the </w:t>
+            </w:r>
+            <w:proofErr w:type="spellStart"/>
+            <w:r>
+              <w:rPr>
+                <w:sz w:val="20"/>
+                <w:szCs w:val="20"/>
+              </w:rPr>
+              <w:t>playerShip</w:t>
+            </w:r>
+            <w:proofErr w:type="spellEnd"/>
+            <w:r>
+              <w:rPr>
+                <w:sz w:val="20"/>
+                <w:szCs w:val="20"/>
+              </w:rPr>
+              <w:t xml:space="preserve"> method to work with GUI, added a timer, update, run method </w:t>
+            </w:r>
+          </w:p>
+          <w:p>
+            <w:pPr>
+              <w:rPr>
+                <w:sz w:val="20"/>
+                <w:szCs w:val="20"/>
+              </w:rPr>
+            </w:pPr>
+          </w:p>
+          <w:p>
+            <w:pPr>
+              <w:rPr>
+                <w:sz w:val="20"/>
+                <w:szCs w:val="20"/>
+              </w:rPr>
+            </w:pPr>
+            <w:r>
+              <w:rPr>
+                <w:sz w:val="20"/>
+                <w:szCs w:val="20"/>
+              </w:rPr>
+              <w:t xml:space="preserve">Documented all classes except </w:t>
+            </w:r>
+            <w:proofErr w:type="spellStart"/>
+            <w:r>
+              <w:rPr>
+                <w:sz w:val="20"/>
+                <w:szCs w:val="20"/>
+              </w:rPr>
+              <w:t>InvadersGame</w:t>
+            </w:r>
+            <w:proofErr w:type="spellEnd"/>
           </w:p>
         </w:tc>
       </w:tr>
@@ -1475,13 +1639,31 @@
                 <w:szCs w:val="20"/>
               </w:rPr>
             </w:pPr>
-            <w:r>
-              <w:rPr>
-                <w:sz w:val="20"/>
-                <w:szCs w:val="20"/>
-              </w:rPr>
-              <w:t>Panagiota Fytopoulou</w:t>
-            </w:r>
+            <w:proofErr w:type="spellStart"/>
+            <w:r>
+              <w:rPr>
+                <w:sz w:val="20"/>
+                <w:szCs w:val="20"/>
+              </w:rPr>
+              <w:t>Panagiota</w:t>
+            </w:r>
+            <w:proofErr w:type="spellEnd"/>
+            <w:r>
+              <w:rPr>
+                <w:sz w:val="20"/>
+                <w:szCs w:val="20"/>
+              </w:rPr>
+              <w:t xml:space="preserve"> </w:t>
+            </w:r>
+            <w:proofErr w:type="spellStart"/>
+            <w:r>
+              <w:rPr>
+                <w:sz w:val="20"/>
+                <w:szCs w:val="20"/>
+              </w:rPr>
+              <w:t>Fytopoulou</w:t>
+            </w:r>
+            <w:proofErr w:type="spellEnd"/>
           </w:p>
         </w:tc>
         <w:tc>
@@ -1505,13 +1687,31 @@
                 <w:szCs w:val="20"/>
               </w:rPr>
             </w:pPr>
-            <w:r>
-              <w:rPr>
-                <w:sz w:val="20"/>
-                <w:szCs w:val="20"/>
-              </w:rPr>
-              <w:t>InvadersGame/drawGame</w:t>
-            </w:r>
+            <w:proofErr w:type="spellStart"/>
+            <w:r>
+              <w:rPr>
+                <w:sz w:val="20"/>
+                <w:szCs w:val="20"/>
+              </w:rPr>
+              <w:t>InvadersGame</w:t>
+            </w:r>
+            <w:proofErr w:type="spellEnd"/>
+            <w:r>
+              <w:rPr>
+                <w:sz w:val="20"/>
+                <w:szCs w:val="20"/>
+              </w:rPr>
+              <w:t>/</w:t>
+            </w:r>
+            <w:proofErr w:type="spellStart"/>
+            <w:r>
+              <w:rPr>
+                <w:sz w:val="20"/>
+                <w:szCs w:val="20"/>
+              </w:rPr>
+              <w:t>drawGame</w:t>
+            </w:r>
+            <w:proofErr w:type="spellEnd"/>
           </w:p>
           <w:p>
             <w:pPr>
@@ -1923,12 +2123,21 @@
                 <w:szCs w:val="20"/>
               </w:rPr>
             </w:pPr>
-            <w:r>
-              <w:rPr>
-                <w:sz w:val="20"/>
-                <w:szCs w:val="20"/>
-              </w:rPr>
-              <w:t xml:space="preserve">AlienArray movement </w:t>
+            <w:proofErr w:type="spellStart"/>
+            <w:r>
+              <w:rPr>
+                <w:sz w:val="20"/>
+                <w:szCs w:val="20"/>
+              </w:rPr>
+              <w:t>AlienArray</w:t>
+            </w:r>
+            <w:proofErr w:type="spellEnd"/>
+            <w:r>
+              <w:rPr>
+                <w:sz w:val="20"/>
+                <w:szCs w:val="20"/>
+              </w:rPr>
+              <w:t xml:space="preserve"> movement </w:t>
             </w:r>
           </w:p>
           <w:p>
@@ -2040,7 +2249,39 @@
                 <w:sz w:val="20"/>
                 <w:szCs w:val="20"/>
               </w:rPr>
-              <w:t xml:space="preserve">Txt file for AlienArray movement, documenting InvadersGame class </w:t>
+              <w:t xml:space="preserve">Txt file for </w:t>
+            </w:r>
+            <w:proofErr w:type="spellStart"/>
+            <w:r>
+              <w:rPr>
+                <w:sz w:val="20"/>
+                <w:szCs w:val="20"/>
+              </w:rPr>
+              <w:t>AlienArray</w:t>
+            </w:r>
+            <w:proofErr w:type="spellEnd"/>
+            <w:r>
+              <w:rPr>
+                <w:sz w:val="20"/>
+                <w:szCs w:val="20"/>
+              </w:rPr>
+              <w:t xml:space="preserve"> movement, documenting </w:t>
+            </w:r>
+            <w:proofErr w:type="spellStart"/>
+            <w:r>
+              <w:rPr>
+                <w:sz w:val="20"/>
+                <w:szCs w:val="20"/>
+              </w:rPr>
+              <w:t>InvadersGame</w:t>
+            </w:r>
+            <w:proofErr w:type="spellEnd"/>
+            <w:r>
+              <w:rPr>
+                <w:sz w:val="20"/>
+                <w:szCs w:val="20"/>
+              </w:rPr>
+              <w:t xml:space="preserve"> class </w:t>
             </w:r>
           </w:p>
         </w:tc>

</xml_diff>